<commit_message>
Update Up Source code to Github.docx
</commit_message>
<xml_diff>
--- a/Up Source code to Github.docx
+++ b/Up Source code to Github.docx
@@ -48,35 +48,15 @@
           <w:sz w:val="28"/>
           <w:szCs w:val="28"/>
         </w:rPr>
-        <w:t xml:space="preserve">git </w:t>
-      </w:r>
-      <w:proofErr w:type="gramStart"/>
-      <w:r>
-        <w:rPr>
-          <w:rFonts w:ascii="Times New Roman" w:hAnsi="Times New Roman" w:cs="Times New Roman"/>
-          <w:b/>
-          <w:bCs/>
-          <w:sz w:val="28"/>
-          <w:szCs w:val="28"/>
-        </w:rPr>
-        <w:t>clone</w:t>
-      </w:r>
-      <w:r>
-        <w:rPr>
-          <w:rFonts w:ascii="Times New Roman" w:hAnsi="Times New Roman" w:cs="Times New Roman"/>
-          <w:sz w:val="28"/>
-          <w:szCs w:val="28"/>
-        </w:rPr>
-        <w:t xml:space="preserve">  &lt;</w:t>
-      </w:r>
-      <w:proofErr w:type="gramEnd"/>
-      <w:r>
-        <w:rPr>
-          <w:rFonts w:ascii="Times New Roman" w:hAnsi="Times New Roman" w:cs="Times New Roman"/>
-          <w:sz w:val="28"/>
-          <w:szCs w:val="28"/>
-        </w:rPr>
-        <w:t>link&gt;</w:t>
+        <w:t>git clone</w:t>
+      </w:r>
+      <w:r>
+        <w:rPr>
+          <w:rFonts w:ascii="Times New Roman" w:hAnsi="Times New Roman" w:cs="Times New Roman"/>
+          <w:sz w:val="28"/>
+          <w:szCs w:val="28"/>
+        </w:rPr>
+        <w:t xml:space="preserve">  &lt;link&gt;</w:t>
       </w:r>
     </w:p>
     <w:p>
@@ -164,20 +144,8 @@
           <w:sz w:val="28"/>
           <w:szCs w:val="28"/>
         </w:rPr>
-        <w:t xml:space="preserve">git </w:t>
-      </w:r>
-      <w:proofErr w:type="gramStart"/>
-      <w:r>
-        <w:rPr>
-          <w:rFonts w:ascii="Times New Roman" w:hAnsi="Times New Roman" w:cs="Times New Roman"/>
-          <w:b/>
-          <w:bCs/>
-          <w:sz w:val="28"/>
-          <w:szCs w:val="28"/>
-        </w:rPr>
-        <w:t>add .</w:t>
-      </w:r>
-      <w:proofErr w:type="gramEnd"/>
+        <w:t>git add .</w:t>
+      </w:r>
       <w:r>
         <w:rPr>
           <w:rFonts w:ascii="Times New Roman" w:hAnsi="Times New Roman" w:cs="Times New Roman"/>
@@ -194,25 +162,7 @@
           <w:sz w:val="28"/>
           <w:szCs w:val="28"/>
         </w:rPr>
-        <w:t>(</w:t>
-      </w:r>
-      <w:proofErr w:type="gramStart"/>
-      <w:r>
-        <w:rPr>
-          <w:rFonts w:ascii="Times New Roman" w:hAnsi="Times New Roman" w:cs="Times New Roman"/>
-          <w:sz w:val="28"/>
-          <w:szCs w:val="28"/>
-        </w:rPr>
-        <w:t>add</w:t>
-      </w:r>
-      <w:proofErr w:type="gramEnd"/>
-      <w:r>
-        <w:rPr>
-          <w:rFonts w:ascii="Times New Roman" w:hAnsi="Times New Roman" w:cs="Times New Roman"/>
-          <w:sz w:val="28"/>
-          <w:szCs w:val="28"/>
-        </w:rPr>
-        <w:t xml:space="preserve"> all folder)</w:t>
+        <w:t>(add all folder)</w:t>
       </w:r>
     </w:p>
     <w:p>
@@ -299,6 +249,8 @@
       <w:pPr>
         <w:rPr>
           <w:rFonts w:ascii="Times New Roman" w:hAnsi="Times New Roman" w:cs="Times New Roman"/>
+          <w:b/>
+          <w:bCs/>
           <w:sz w:val="28"/>
           <w:szCs w:val="28"/>
         </w:rPr>
@@ -320,6 +272,80 @@
           <w:szCs w:val="28"/>
         </w:rPr>
         <w:t>exit</w:t>
+      </w:r>
+    </w:p>
+    <w:p>
+      <w:pPr>
+        <w:rPr>
+          <w:rFonts w:ascii="Times New Roman" w:hAnsi="Times New Roman" w:cs="Times New Roman"/>
+          <w:b/>
+          <w:bCs/>
+          <w:sz w:val="28"/>
+          <w:szCs w:val="28"/>
+        </w:rPr>
+      </w:pPr>
+    </w:p>
+    <w:p>
+      <w:pPr>
+        <w:rPr>
+          <w:rFonts w:ascii="Times New Roman" w:hAnsi="Times New Roman" w:cs="Times New Roman"/>
+          <w:b/>
+          <w:bCs/>
+          <w:sz w:val="28"/>
+          <w:szCs w:val="28"/>
+        </w:rPr>
+      </w:pPr>
+    </w:p>
+    <w:p>
+      <w:pPr>
+        <w:rPr>
+          <w:rFonts w:ascii="Times New Roman" w:hAnsi="Times New Roman" w:cs="Times New Roman"/>
+          <w:b/>
+          <w:bCs/>
+          <w:sz w:val="28"/>
+          <w:szCs w:val="28"/>
+        </w:rPr>
+      </w:pPr>
+    </w:p>
+    <w:p>
+      <w:pPr>
+        <w:rPr>
+          <w:rFonts w:ascii="Times New Roman" w:hAnsi="Times New Roman" w:cs="Times New Roman"/>
+          <w:b/>
+          <w:bCs/>
+          <w:sz w:val="28"/>
+          <w:szCs w:val="28"/>
+        </w:rPr>
+      </w:pPr>
+    </w:p>
+    <w:p>
+      <w:pPr>
+        <w:rPr>
+          <w:rFonts w:ascii="Times New Roman" w:hAnsi="Times New Roman" w:cs="Times New Roman"/>
+          <w:b/>
+          <w:bCs/>
+          <w:sz w:val="28"/>
+          <w:szCs w:val="28"/>
+        </w:rPr>
+      </w:pPr>
+    </w:p>
+    <w:p>
+      <w:pPr>
+        <w:rPr>
+          <w:rFonts w:ascii="Times New Roman" w:hAnsi="Times New Roman" w:cs="Times New Roman"/>
+          <w:sz w:val="28"/>
+          <w:szCs w:val="28"/>
+        </w:rPr>
+      </w:pPr>
+      <w:r>
+        <w:rPr>
+          <w:rFonts w:ascii="Times New Roman" w:hAnsi="Times New Roman" w:cs="Times New Roman"/>
+          <w:b/>
+          <w:bCs/>
+          <w:sz w:val="28"/>
+          <w:szCs w:val="28"/>
+        </w:rPr>
+        <w:t xml:space="preserve">Hi </w:t>
       </w:r>
     </w:p>
     <w:sectPr>

</xml_diff>

<commit_message>
add s9 on file
</commit_message>
<xml_diff>
--- a/Up Source code to Github.docx
+++ b/Up Source code to Github.docx
@@ -299,6 +299,8 @@
       <w:pPr>
         <w:rPr>
           <w:rFonts w:ascii="Times New Roman" w:hAnsi="Times New Roman" w:cs="Times New Roman"/>
+          <w:b/>
+          <w:bCs/>
           <w:sz w:val="28"/>
           <w:szCs w:val="28"/>
         </w:rPr>
@@ -320,6 +322,25 @@
           <w:szCs w:val="28"/>
         </w:rPr>
         <w:t>exit</w:t>
+      </w:r>
+    </w:p>
+    <w:p>
+      <w:pPr>
+        <w:rPr>
+          <w:rFonts w:ascii="Times New Roman" w:hAnsi="Times New Roman" w:cs="Times New Roman"/>
+          <w:sz w:val="28"/>
+          <w:szCs w:val="28"/>
+        </w:rPr>
+      </w:pPr>
+      <w:r>
+        <w:rPr>
+          <w:rFonts w:ascii="Times New Roman" w:hAnsi="Times New Roman" w:cs="Times New Roman"/>
+          <w:b/>
+          <w:bCs/>
+          <w:sz w:val="28"/>
+          <w:szCs w:val="28"/>
+        </w:rPr>
+        <w:t>S9: quit</w:t>
       </w:r>
     </w:p>
     <w:sectPr>

</xml_diff>